<commit_message>
Updated User Guide for Brochure Generator User Guide
</commit_message>
<xml_diff>
--- a/Brochure/utils/User Guide for the Brochure Generator.docx
+++ b/Brochure/utils/User Guide for the Brochure Generator.docx
@@ -4,16 +4,9 @@
   <w:body>
     <w:p>
       <w:pPr>
-        <w:rPr>
-          <w:b/>
-          <w:bCs/>
-        </w:rPr>
-      </w:pPr>
-      <w:r>
-        <w:rPr>
-          <w:b/>
-          <w:bCs/>
-        </w:rPr>
+        <w:pStyle w:val="Heading1"/>
+      </w:pPr>
+      <w:r>
         <w:t>User Guide for the Brochure Generator</w:t>
       </w:r>
     </w:p>
@@ -24,6 +17,14 @@
           <w:bCs/>
         </w:rPr>
       </w:pPr>
+    </w:p>
+    <w:p>
+      <w:pPr>
+        <w:rPr>
+          <w:b/>
+          <w:bCs/>
+        </w:rPr>
+      </w:pPr>
       <w:r>
         <w:rPr>
           <w:b/>
@@ -34,7 +35,13 @@
     </w:p>
     <w:p>
       <w:r>
-        <w:t>The Brochure Generator is a web application that creates course brochures by scraping course data from a Tertiary Courses website and automatically populating a Google Docs template with the relevant details. The generated brochure includes key information such as the course title, description, learning outcomes, pricing, and other details.</w:t>
+        <w:t xml:space="preserve">The Brochure Generator is a web application that creates course brochures by scraping course data from </w:t>
+      </w:r>
+      <w:r>
+        <w:t>the</w:t>
+      </w:r>
+      <w:r>
+        <w:t xml:space="preserve"> Tertiary Courses website and automatically populating a Google Docs template with the relevant details. The generated brochure includes key information such as the course title, description, learning outcomes, pricing, and other details.</w:t>
       </w:r>
     </w:p>
     <w:p>
@@ -47,6 +54,79 @@
       </w:r>
       <w:r>
         <w:t xml:space="preserve"> The generated brochure is not 100% accurate and may have formatting issues. We recommend that you review the document and make any necessary adjustments before using it.</w:t>
+      </w:r>
+    </w:p>
+    <w:p>
+      <w:pPr>
+        <w:rPr>
+          <w:b/>
+          <w:bCs/>
+          <w:color w:val="FF0000"/>
+        </w:rPr>
+      </w:pPr>
+      <w:r>
+        <w:rPr>
+          <w:b/>
+          <w:bCs/>
+          <w:color w:val="FF0000"/>
+        </w:rPr>
+        <w:t xml:space="preserve">IF THE TERITARY COURSE WEBSITE </w:t>
+      </w:r>
+      <w:r>
+        <w:rPr>
+          <w:b/>
+          <w:bCs/>
+          <w:color w:val="FF0000"/>
+        </w:rPr>
+        <w:t>CONTAINS</w:t>
+      </w:r>
+      <w:r>
+        <w:rPr>
+          <w:b/>
+          <w:bCs/>
+          <w:color w:val="FF0000"/>
+        </w:rPr>
+        <w:t xml:space="preserve"> WRONG</w:t>
+      </w:r>
+      <w:r>
+        <w:rPr>
+          <w:b/>
+          <w:bCs/>
+          <w:color w:val="FF0000"/>
+        </w:rPr>
+        <w:t xml:space="preserve"> INFORMATION</w:t>
+      </w:r>
+      <w:r>
+        <w:rPr>
+          <w:b/>
+          <w:bCs/>
+          <w:color w:val="FF0000"/>
+        </w:rPr>
+        <w:t>, THE BROCHURE</w:t>
+      </w:r>
+      <w:r>
+        <w:rPr>
+          <w:b/>
+          <w:bCs/>
+          <w:color w:val="FF0000"/>
+        </w:rPr>
+        <w:t xml:space="preserve"> </w:t>
+      </w:r>
+      <w:r>
+        <w:rPr>
+          <w:b/>
+          <w:bCs/>
+          <w:color w:val="FF0000"/>
+        </w:rPr>
+        <w:t>WILL ALSO BE WRONG</w:t>
+      </w:r>
+      <w:r>
+        <w:rPr>
+          <w:b/>
+          <w:bCs/>
+          <w:color w:val="FF0000"/>
+        </w:rPr>
+        <w:t>.</w:t>
       </w:r>
     </w:p>
     <w:p>
@@ -94,10 +174,10 @@
           <w:b/>
           <w:bCs/>
         </w:rPr>
-        <w:t>Google API Credentials:</w:t>
-      </w:r>
-      <w:r>
-        <w:t xml:space="preserve"> Ensure that your Google API credentials are correctly configured in the Streamlit secrets (under GOOGLE_API_CREDS).</w:t>
+        <w:t>Internet Connection:</w:t>
+      </w:r>
+      <w:r>
+        <w:t xml:space="preserve"> A stable internet connection is required for web scraping and API communication.</w:t>
       </w:r>
     </w:p>
     <w:p>
@@ -108,20 +188,13 @@
         </w:numPr>
       </w:pPr>
       <w:r>
-        <w:rPr>
-          <w:b/>
-          <w:bCs/>
-        </w:rPr>
-        <w:t>Google Docs Template:</w:t>
-      </w:r>
-      <w:r>
-        <w:t xml:space="preserve"> A pre-configured Google Docs template named (Template) WSQ - Course Title Brochure must be available in your Google Drive.</w:t>
+        <w:t>For Developers:</w:t>
       </w:r>
     </w:p>
     <w:p>
       <w:pPr>
         <w:numPr>
-          <w:ilvl w:val="0"/>
+          <w:ilvl w:val="1"/>
           <w:numId w:val="1"/>
         </w:numPr>
       </w:pPr>
@@ -130,12 +203,37 @@
           <w:b/>
           <w:bCs/>
         </w:rPr>
-        <w:t>Internet Connection:</w:t>
-      </w:r>
-      <w:r>
-        <w:t xml:space="preserve"> A stable internet connection is required for web scraping and API communication.</w:t>
-      </w:r>
-    </w:p>
+        <w:t>Google API Credentials:</w:t>
+      </w:r>
+      <w:r>
+        <w:t xml:space="preserve"> Ensure that your Google API credentials are correctly configured in the Streamlit secrets (under GOOGLE_API_CREDS).</w:t>
+      </w:r>
+    </w:p>
+    <w:p>
+      <w:pPr>
+        <w:numPr>
+          <w:ilvl w:val="1"/>
+          <w:numId w:val="1"/>
+        </w:numPr>
+      </w:pPr>
+      <w:r>
+        <w:rPr>
+          <w:b/>
+          <w:bCs/>
+        </w:rPr>
+        <w:t>Google Docs Template:</w:t>
+      </w:r>
+      <w:r>
+        <w:t xml:space="preserve"> A pre-configured Google Docs template named (Template) WSQ - Course Title Brochure must be available in </w:t>
+      </w:r>
+      <w:r>
+        <w:t>the</w:t>
+      </w:r>
+      <w:r>
+        <w:t xml:space="preserve"> Google Drive.</w:t>
+      </w:r>
+    </w:p>
+    <w:p/>
     <w:p>
       <w:pPr>
         <w:rPr>
@@ -174,7 +272,13 @@
         </w:numPr>
       </w:pPr>
       <w:r>
-        <w:t>On the left side of the app, input a valid course URL from the Tertiary Courses website in the "Enter the Course URL:" field.</w:t>
+        <w:t>On the</w:t>
+      </w:r>
+      <w:r>
+        <w:t xml:space="preserve"> brochure generation page of </w:t>
+      </w:r>
+      <w:r>
+        <w:t>the app, input a valid course URL from the Tertiary Courses website in the "Enter the Course URL:" field.</w:t>
       </w:r>
     </w:p>
     <w:p>
@@ -182,8 +286,11 @@
         <w:ind w:firstLine="720"/>
       </w:pPr>
       <w:r>
+        <w:rPr>
+          <w:noProof/>
+        </w:rPr>
         <w:drawing>
-          <wp:inline distT="0" distB="0" distL="0" distR="0" wp14:anchorId="56ADC730" wp14:editId="4B0ED9E8">
+          <wp:inline distT="0" distB="0" distL="0" distR="0" wp14:anchorId="56ADC730" wp14:editId="6845C390">
             <wp:extent cx="4978400" cy="560387"/>
             <wp:effectExtent l="0" t="0" r="0" b="0"/>
             <wp:docPr id="1908570664" name="Picture 1"/>
@@ -198,7 +305,13 @@
                     <pic:cNvPicPr/>
                   </pic:nvPicPr>
                   <pic:blipFill>
-                    <a:blip r:embed="rId5"/>
+                    <a:blip r:embed="rId5">
+                      <a:extLst>
+                        <a:ext uri="{28A0092B-C50C-407E-A947-70E740481C1C}">
+                          <a14:useLocalDpi xmlns:a14="http://schemas.microsoft.com/office/drawing/2010/main" val="0"/>
+                        </a:ext>
+                      </a:extLst>
+                    </a:blip>
                     <a:stretch>
                       <a:fillRect/>
                     </a:stretch>
@@ -206,7 +319,7 @@
                   <pic:spPr>
                     <a:xfrm>
                       <a:off x="0" y="0"/>
-                      <a:ext cx="5016658" cy="564693"/>
+                      <a:ext cx="4978400" cy="560387"/>
                     </a:xfrm>
                     <a:prstGeom prst="rect">
                       <a:avLst/>
@@ -221,6 +334,21 @@
     </w:p>
     <w:p>
       <w:pPr>
+        <w:rPr>
+          <w:b/>
+          <w:bCs/>
+        </w:rPr>
+      </w:pPr>
+      <w:r>
+        <w:rPr>
+          <w:b/>
+          <w:bCs/>
+        </w:rPr>
+        <w:br w:type="page"/>
+      </w:r>
+    </w:p>
+    <w:p>
+      <w:pPr>
         <w:numPr>
           <w:ilvl w:val="0"/>
           <w:numId w:val="2"/>
@@ -231,6 +359,7 @@
           <w:b/>
           <w:bCs/>
         </w:rPr>
+        <w:lastRenderedPageBreak/>
         <w:t>Generate Brochure:</w:t>
       </w:r>
     </w:p>
@@ -238,6 +367,383 @@
       <w:pPr>
         <w:ind w:left="720"/>
       </w:pPr>
+      <w:r>
+        <w:rPr>
+          <w:b/>
+          <w:bCs/>
+          <w:noProof/>
+        </w:rPr>
+        <mc:AlternateContent>
+          <mc:Choice Requires="wpg">
+            <w:drawing>
+              <wp:inline distT="0" distB="0" distL="0" distR="0" wp14:anchorId="6F51C5DC" wp14:editId="2F208EF8">
+                <wp:extent cx="4283710" cy="1973580"/>
+                <wp:effectExtent l="0" t="0" r="2540" b="7620"/>
+                <wp:docPr id="568722689" name="Group 2"/>
+                <wp:cNvGraphicFramePr/>
+                <a:graphic xmlns:a="http://schemas.openxmlformats.org/drawingml/2006/main">
+                  <a:graphicData uri="http://schemas.microsoft.com/office/word/2010/wordprocessingGroup">
+                    <wpg:wgp>
+                      <wpg:cNvGrpSpPr/>
+                      <wpg:grpSpPr>
+                        <a:xfrm>
+                          <a:off x="0" y="0"/>
+                          <a:ext cx="4283710" cy="1973580"/>
+                          <a:chOff x="0" y="0"/>
+                          <a:chExt cx="4283710" cy="1973580"/>
+                        </a:xfrm>
+                      </wpg:grpSpPr>
+                      <pic:pic xmlns:pic="http://schemas.openxmlformats.org/drawingml/2006/picture">
+                        <pic:nvPicPr>
+                          <pic:cNvPr id="1674113701" name="Picture 1" descr="A screenshot of a computer&#10;&#10;AI-generated content may be incorrect."/>
+                          <pic:cNvPicPr>
+                            <a:picLocks noChangeAspect="1"/>
+                          </pic:cNvPicPr>
+                        </pic:nvPicPr>
+                        <pic:blipFill>
+                          <a:blip r:embed="rId6" cstate="print">
+                            <a:extLst>
+                              <a:ext uri="{28A0092B-C50C-407E-A947-70E740481C1C}">
+                                <a14:useLocalDpi xmlns:a14="http://schemas.microsoft.com/office/drawing/2010/main" val="0"/>
+                              </a:ext>
+                            </a:extLst>
+                          </a:blip>
+                          <a:stretch>
+                            <a:fillRect/>
+                          </a:stretch>
+                        </pic:blipFill>
+                        <pic:spPr>
+                          <a:xfrm>
+                            <a:off x="0" y="0"/>
+                            <a:ext cx="4283710" cy="1973580"/>
+                          </a:xfrm>
+                          <a:prstGeom prst="rect">
+                            <a:avLst/>
+                          </a:prstGeom>
+                        </pic:spPr>
+                      </pic:pic>
+                      <wps:wsp>
+                        <wps:cNvPr id="639365622" name="Rectangle 1"/>
+                        <wps:cNvSpPr/>
+                        <wps:spPr>
+                          <a:xfrm>
+                            <a:off x="50800" y="1631950"/>
+                            <a:ext cx="838200" cy="250825"/>
+                          </a:xfrm>
+                          <a:prstGeom prst="rect">
+                            <a:avLst/>
+                          </a:prstGeom>
+                          <a:noFill/>
+                          <a:ln>
+                            <a:solidFill>
+                              <a:srgbClr val="FF0000"/>
+                            </a:solidFill>
+                          </a:ln>
+                        </wps:spPr>
+                        <wps:style>
+                          <a:lnRef idx="2">
+                            <a:schemeClr val="accent6"/>
+                          </a:lnRef>
+                          <a:fillRef idx="1">
+                            <a:schemeClr val="lt1"/>
+                          </a:fillRef>
+                          <a:effectRef idx="0">
+                            <a:schemeClr val="accent6"/>
+                          </a:effectRef>
+                          <a:fontRef idx="minor">
+                            <a:schemeClr val="dk1"/>
+                          </a:fontRef>
+                        </wps:style>
+                        <wps:bodyPr rot="0" spcFirstLastPara="0" vertOverflow="overflow" horzOverflow="overflow" vert="horz" wrap="square" lIns="91440" tIns="45720" rIns="91440" bIns="45720" numCol="1" spcCol="0" rtlCol="0" fromWordArt="0" anchor="ctr" anchorCtr="0" forceAA="0" compatLnSpc="1">
+                          <a:prstTxWarp prst="textNoShape">
+                            <a:avLst/>
+                          </a:prstTxWarp>
+                          <a:noAutofit/>
+                        </wps:bodyPr>
+                      </wps:wsp>
+                    </wpg:wgp>
+                  </a:graphicData>
+                </a:graphic>
+              </wp:inline>
+            </w:drawing>
+          </mc:Choice>
+          <mc:Fallback>
+            <w:pict>
+              <v:group w14:anchorId="34588B97" id="Group 2" o:spid="_x0000_s1026" style="width:337.3pt;height:155.4pt;mso-position-horizontal-relative:char;mso-position-vertical-relative:line" coordsize="42837,19735" o:gfxdata="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">
+                <v:shapetype id="_x0000_t75" coordsize="21600,21600" o:spt="75" o:preferrelative="t" path="m@4@5l@4@11@9@11@9@5xe" filled="f" stroked="f">
+                  <v:stroke joinstyle="miter"/>
+                  <v:formulas>
+                    <v:f eqn="if lineDrawn pixelLineWidth 0"/>
+                    <v:f eqn="sum @0 1 0"/>
+                    <v:f eqn="sum 0 0 @1"/>
+                    <v:f eqn="prod @2 1 2"/>
+                    <v:f eqn="prod @3 21600 pixelWidth"/>
+                    <v:f eqn="prod @3 21600 pixelHeight"/>
+                    <v:f eqn="sum @0 0 1"/>
+                    <v:f eqn="prod @6 1 2"/>
+                    <v:f eqn="prod @7 21600 pixelWidth"/>
+                    <v:f eqn="sum @8 21600 0"/>
+                    <v:f eqn="prod @7 21600 pixelHeight"/>
+                    <v:f eqn="sum @10 21600 0"/>
+                  </v:formulas>
+                  <v:path o:extrusionok="f" gradientshapeok="t" o:connecttype="rect"/>
+                  <o:lock v:ext="edit" aspectratio="t"/>
+                </v:shapetype>
+                <v:shape id="Picture 1" o:spid="_x0000_s1027" type="#_x0000_t75" alt="A screenshot of a computer&#10;&#10;AI-generated content may be incorrect." style="position:absolute;width:42837;height:19735;visibility:visible;mso-wrap-style:square" o:gfxdata="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">
+                  <v:imagedata r:id="rId7" o:title="A screenshot of a computer&#10;&#10;AI-generated content may be incorrect"/>
+                </v:shape>
+                <v:rect id="Rectangle 1" o:spid="_x0000_s1028" style="position:absolute;left:508;top:16319;width:8382;height:2508;visibility:visible;mso-wrap-style:square;v-text-anchor:middle" o:gfxdata="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" filled="f" strokecolor="red" strokeweight="1pt"/>
+                <w10:anchorlock/>
+              </v:group>
+            </w:pict>
+          </mc:Fallback>
+        </mc:AlternateContent>
+      </w:r>
+    </w:p>
+    <w:p>
+      <w:pPr>
+        <w:numPr>
+          <w:ilvl w:val="1"/>
+          <w:numId w:val="2"/>
+        </w:numPr>
+      </w:pPr>
+      <w:r>
+        <w:t xml:space="preserve">Click the </w:t>
+      </w:r>
+      <w:r>
+        <w:rPr>
+          <w:b/>
+          <w:bCs/>
+        </w:rPr>
+        <w:t>Generate Brochure</w:t>
+      </w:r>
+      <w:r>
+        <w:t xml:space="preserve"> button.</w:t>
+      </w:r>
+    </w:p>
+    <w:p>
+      <w:pPr>
+        <w:numPr>
+          <w:ilvl w:val="1"/>
+          <w:numId w:val="2"/>
+        </w:numPr>
+      </w:pPr>
+      <w:r>
+        <w:t>The application will scrape the course data from the provided URL.</w:t>
+      </w:r>
+      <w:r>
+        <w:rPr>
+          <w:noProof/>
+        </w:rPr>
+        <w:drawing>
+          <wp:inline distT="0" distB="0" distL="0" distR="0" wp14:anchorId="4FB9FC96" wp14:editId="2D1BF649">
+            <wp:extent cx="2574290" cy="1302385"/>
+            <wp:effectExtent l="0" t="0" r="0" b="0"/>
+            <wp:docPr id="1280853918" name="Picture 1" descr="A screen shot of a computer&#10;&#10;AI-generated content may be incorrect."/>
+            <wp:cNvGraphicFramePr>
+              <a:graphicFrameLocks xmlns:a="http://schemas.openxmlformats.org/drawingml/2006/main" noChangeAspect="1"/>
+            </wp:cNvGraphicFramePr>
+            <a:graphic xmlns:a="http://schemas.openxmlformats.org/drawingml/2006/main">
+              <a:graphicData uri="http://schemas.openxmlformats.org/drawingml/2006/picture">
+                <pic:pic xmlns:pic="http://schemas.openxmlformats.org/drawingml/2006/picture">
+                  <pic:nvPicPr>
+                    <pic:cNvPr id="1390494733" name="Picture 1" descr="A screen shot of a computer&#10;&#10;AI-generated content may be incorrect."/>
+                    <pic:cNvPicPr/>
+                  </pic:nvPicPr>
+                  <pic:blipFill>
+                    <a:blip r:embed="rId8">
+                      <a:extLst>
+                        <a:ext uri="{28A0092B-C50C-407E-A947-70E740481C1C}">
+                          <a14:useLocalDpi xmlns:a14="http://schemas.microsoft.com/office/drawing/2010/main" val="0"/>
+                        </a:ext>
+                      </a:extLst>
+                    </a:blip>
+                    <a:stretch>
+                      <a:fillRect/>
+                    </a:stretch>
+                  </pic:blipFill>
+                  <pic:spPr>
+                    <a:xfrm>
+                      <a:off x="0" y="0"/>
+                      <a:ext cx="2574290" cy="1302385"/>
+                    </a:xfrm>
+                    <a:prstGeom prst="rect">
+                      <a:avLst/>
+                    </a:prstGeom>
+                  </pic:spPr>
+                </pic:pic>
+              </a:graphicData>
+            </a:graphic>
+          </wp:inline>
+        </w:drawing>
+      </w:r>
+    </w:p>
+    <w:p>
+      <w:pPr>
+        <w:numPr>
+          <w:ilvl w:val="1"/>
+          <w:numId w:val="2"/>
+        </w:numPr>
+      </w:pPr>
+      <w:r>
+        <w:t>It will then authenticate with Google Drive and check if a brochure for the course already exists.</w:t>
+      </w:r>
+      <w:r>
+        <w:rPr>
+          <w:noProof/>
+        </w:rPr>
+        <w:t xml:space="preserve"> </w:t>
+      </w:r>
+    </w:p>
+    <w:p>
+      <w:pPr>
+        <w:numPr>
+          <w:ilvl w:val="1"/>
+          <w:numId w:val="2"/>
+        </w:numPr>
+      </w:pPr>
+      <w:r>
+        <w:t>If existing brochure is found, the app will display the warning prompt and a link to the existing brochure will be provided.</w:t>
+      </w:r>
+      <w:r>
+        <w:t xml:space="preserve"> </w:t>
+      </w:r>
+    </w:p>
+    <w:p>
+      <w:r>
+        <w:rPr>
+          <w:noProof/>
+        </w:rPr>
+        <w:drawing>
+          <wp:inline distT="0" distB="0" distL="0" distR="0" wp14:anchorId="4B0029BA" wp14:editId="11EA6CC1">
+            <wp:extent cx="5731510" cy="835660"/>
+            <wp:effectExtent l="0" t="0" r="2540" b="2540"/>
+            <wp:docPr id="1887579032" name="Picture 1" descr="A black screen with white text&#10;&#10;AI-generated content may be incorrect."/>
+            <wp:cNvGraphicFramePr>
+              <a:graphicFrameLocks xmlns:a="http://schemas.openxmlformats.org/drawingml/2006/main" noChangeAspect="1"/>
+            </wp:cNvGraphicFramePr>
+            <a:graphic xmlns:a="http://schemas.openxmlformats.org/drawingml/2006/main">
+              <a:graphicData uri="http://schemas.openxmlformats.org/drawingml/2006/picture">
+                <pic:pic xmlns:pic="http://schemas.openxmlformats.org/drawingml/2006/picture">
+                  <pic:nvPicPr>
+                    <pic:cNvPr id="1887579032" name="Picture 1" descr="A black screen with white text&#10;&#10;AI-generated content may be incorrect."/>
+                    <pic:cNvPicPr/>
+                  </pic:nvPicPr>
+                  <pic:blipFill>
+                    <a:blip r:embed="rId9">
+                      <a:extLst>
+                        <a:ext uri="{28A0092B-C50C-407E-A947-70E740481C1C}">
+                          <a14:useLocalDpi xmlns:a14="http://schemas.microsoft.com/office/drawing/2010/main" val="0"/>
+                        </a:ext>
+                      </a:extLst>
+                    </a:blip>
+                    <a:stretch>
+                      <a:fillRect/>
+                    </a:stretch>
+                  </pic:blipFill>
+                  <pic:spPr>
+                    <a:xfrm>
+                      <a:off x="0" y="0"/>
+                      <a:ext cx="5731510" cy="835660"/>
+                    </a:xfrm>
+                    <a:prstGeom prst="rect">
+                      <a:avLst/>
+                    </a:prstGeom>
+                  </pic:spPr>
+                </pic:pic>
+              </a:graphicData>
+            </a:graphic>
+          </wp:inline>
+        </w:drawing>
+      </w:r>
+    </w:p>
+    <w:p>
+      <w:pPr>
+        <w:numPr>
+          <w:ilvl w:val="1"/>
+          <w:numId w:val="2"/>
+        </w:numPr>
+      </w:pPr>
+      <w:r>
+        <w:t>If no existing brochure is found, the app will copy the template and replace placeholders with the scraped data.</w:t>
+      </w:r>
+    </w:p>
+    <w:p>
+      <w:r>
+        <w:rPr>
+          <w:noProof/>
+        </w:rPr>
+        <w:drawing>
+          <wp:inline distT="0" distB="0" distL="0" distR="0" wp14:anchorId="141059C5" wp14:editId="01657D4F">
+            <wp:extent cx="5731510" cy="2132965"/>
+            <wp:effectExtent l="0" t="0" r="2540" b="635"/>
+            <wp:docPr id="457296638" name="Picture 1" descr="A screenshot of a computer&#10;&#10;AI-generated content may be incorrect."/>
+            <wp:cNvGraphicFramePr>
+              <a:graphicFrameLocks xmlns:a="http://schemas.openxmlformats.org/drawingml/2006/main" noChangeAspect="1"/>
+            </wp:cNvGraphicFramePr>
+            <a:graphic xmlns:a="http://schemas.openxmlformats.org/drawingml/2006/main">
+              <a:graphicData uri="http://schemas.openxmlformats.org/drawingml/2006/picture">
+                <pic:pic xmlns:pic="http://schemas.openxmlformats.org/drawingml/2006/picture">
+                  <pic:nvPicPr>
+                    <pic:cNvPr id="2119668545" name="Picture 1" descr="A screenshot of a computer&#10;&#10;AI-generated content may be incorrect."/>
+                    <pic:cNvPicPr/>
+                  </pic:nvPicPr>
+                  <pic:blipFill>
+                    <a:blip r:embed="rId10" cstate="print">
+                      <a:extLst>
+                        <a:ext uri="{28A0092B-C50C-407E-A947-70E740481C1C}">
+                          <a14:useLocalDpi xmlns:a14="http://schemas.microsoft.com/office/drawing/2010/main" val="0"/>
+                        </a:ext>
+                      </a:extLst>
+                    </a:blip>
+                    <a:stretch>
+                      <a:fillRect/>
+                    </a:stretch>
+                  </pic:blipFill>
+                  <pic:spPr>
+                    <a:xfrm>
+                      <a:off x="0" y="0"/>
+                      <a:ext cx="5731510" cy="2132965"/>
+                    </a:xfrm>
+                    <a:prstGeom prst="rect">
+                      <a:avLst/>
+                    </a:prstGeom>
+                  </pic:spPr>
+                </pic:pic>
+              </a:graphicData>
+            </a:graphic>
+          </wp:inline>
+        </w:drawing>
+      </w:r>
+    </w:p>
+    <w:p>
+      <w:pPr>
+        <w:numPr>
+          <w:ilvl w:val="0"/>
+          <w:numId w:val="2"/>
+        </w:numPr>
+      </w:pPr>
+      <w:r>
+        <w:rPr>
+          <w:b/>
+          <w:bCs/>
+        </w:rPr>
+        <w:lastRenderedPageBreak/>
+        <w:t>Review Scraped Data:</w:t>
+      </w:r>
+    </w:p>
+    <w:p>
+      <w:pPr>
+        <w:numPr>
+          <w:ilvl w:val="1"/>
+          <w:numId w:val="2"/>
+        </w:numPr>
+      </w:pPr>
+      <w:r>
+        <w:t>The scraped course data will be displayed in JSON format on the right side of the screen so that you can review the information.</w:t>
+      </w:r>
+    </w:p>
+    <w:p>
       <w:r>
         <w:rPr>
           <w:noProof/>
@@ -245,18 +751,18 @@
         <mc:AlternateContent>
           <mc:Choice Requires="wps">
             <w:drawing>
-              <wp:anchor distT="0" distB="0" distL="114300" distR="114300" simplePos="0" relativeHeight="251659264" behindDoc="0" locked="0" layoutInCell="1" allowOverlap="1" wp14:anchorId="1D965DEB" wp14:editId="2B5ED905">
+              <wp:anchor distT="0" distB="0" distL="114300" distR="114300" simplePos="0" relativeHeight="251664384" behindDoc="0" locked="0" layoutInCell="1" allowOverlap="1" wp14:anchorId="46FA4142" wp14:editId="5A772805">
                 <wp:simplePos x="0" y="0"/>
                 <wp:positionH relativeFrom="column">
-                  <wp:posOffset>495300</wp:posOffset>
+                  <wp:posOffset>2906162</wp:posOffset>
                 </wp:positionH>
                 <wp:positionV relativeFrom="paragraph">
-                  <wp:posOffset>1642109</wp:posOffset>
+                  <wp:posOffset>178309</wp:posOffset>
                 </wp:positionV>
-                <wp:extent cx="838200" cy="250825"/>
-                <wp:effectExtent l="0" t="0" r="19050" b="15875"/>
+                <wp:extent cx="2752254" cy="1923862"/>
+                <wp:effectExtent l="0" t="0" r="10160" b="19685"/>
                 <wp:wrapNone/>
-                <wp:docPr id="87884616" name="Rectangle 1"/>
+                <wp:docPr id="983935277" name="Rectangle 1"/>
                 <wp:cNvGraphicFramePr/>
                 <a:graphic xmlns:a="http://schemas.openxmlformats.org/drawingml/2006/main">
                   <a:graphicData uri="http://schemas.microsoft.com/office/word/2010/wordprocessingShape">
@@ -265,7 +771,7 @@
                       <wps:spPr>
                         <a:xfrm>
                           <a:off x="0" y="0"/>
-                          <a:ext cx="838200" cy="250825"/>
+                          <a:ext cx="2752254" cy="1923862"/>
                         </a:xfrm>
                         <a:prstGeom prst="rect">
                           <a:avLst/>
@@ -311,350 +817,17 @@
           </mc:Choice>
           <mc:Fallback>
             <w:pict>
-              <v:rect w14:anchorId="47C406C6" id="Rectangle 1" o:spid="_x0000_s1026" style="position:absolute;margin-left:39pt;margin-top:129.3pt;width:66pt;height:19.75pt;z-index:251659264;visibility:visible;mso-wrap-style:square;mso-width-percent:0;mso-height-percent:0;mso-wrap-distance-left:9pt;mso-wrap-distance-top:0;mso-wrap-distance-right:9pt;mso-wrap-distance-bottom:0;mso-position-horizontal:absolute;mso-position-horizontal-relative:text;mso-position-vertical:absolute;mso-position-vertical-relative:text;mso-width-percent:0;mso-height-percent:0;mso-width-relative:margin;mso-height-relative:margin;v-text-anchor:middle" o:gfxdata="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" filled="f" strokecolor="red" strokeweight="1pt"/>
+              <v:rect w14:anchorId="3E883BCA" id="Rectangle 1" o:spid="_x0000_s1026" style="position:absolute;margin-left:228.85pt;margin-top:14.05pt;width:216.7pt;height:151.5pt;z-index:251664384;visibility:visible;mso-wrap-style:square;mso-width-percent:0;mso-height-percent:0;mso-wrap-distance-left:9pt;mso-wrap-distance-top:0;mso-wrap-distance-right:9pt;mso-wrap-distance-bottom:0;mso-position-horizontal:absolute;mso-position-horizontal-relative:text;mso-position-vertical:absolute;mso-position-vertical-relative:text;mso-width-percent:0;mso-height-percent:0;mso-width-relative:margin;mso-height-relative:margin;v-text-anchor:middle" o:gfxdata="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" filled="f" strokecolor="red" strokeweight="1pt"/>
             </w:pict>
           </mc:Fallback>
         </mc:AlternateContent>
       </w:r>
       <w:r>
+        <w:rPr>
+          <w:noProof/>
+        </w:rPr>
         <w:drawing>
-          <wp:inline distT="0" distB="0" distL="0" distR="0" wp14:anchorId="6E59F5B9" wp14:editId="68E7167A">
-            <wp:extent cx="4283710" cy="1973848"/>
-            <wp:effectExtent l="0" t="0" r="2540" b="7620"/>
-            <wp:docPr id="1756668681" name="Picture 1" descr="A screenshot of a computer&#10;&#10;AI-generated content may be incorrect."/>
-            <wp:cNvGraphicFramePr>
-              <a:graphicFrameLocks xmlns:a="http://schemas.openxmlformats.org/drawingml/2006/main" noChangeAspect="1"/>
-            </wp:cNvGraphicFramePr>
-            <a:graphic xmlns:a="http://schemas.openxmlformats.org/drawingml/2006/main">
-              <a:graphicData uri="http://schemas.openxmlformats.org/drawingml/2006/picture">
-                <pic:pic xmlns:pic="http://schemas.openxmlformats.org/drawingml/2006/picture">
-                  <pic:nvPicPr>
-                    <pic:cNvPr id="1756668681" name="Picture 1" descr="A screenshot of a computer&#10;&#10;AI-generated content may be incorrect."/>
-                    <pic:cNvPicPr/>
-                  </pic:nvPicPr>
-                  <pic:blipFill>
-                    <a:blip r:embed="rId6"/>
-                    <a:stretch>
-                      <a:fillRect/>
-                    </a:stretch>
-                  </pic:blipFill>
-                  <pic:spPr>
-                    <a:xfrm>
-                      <a:off x="0" y="0"/>
-                      <a:ext cx="4290994" cy="1977204"/>
-                    </a:xfrm>
-                    <a:prstGeom prst="rect">
-                      <a:avLst/>
-                    </a:prstGeom>
-                  </pic:spPr>
-                </pic:pic>
-              </a:graphicData>
-            </a:graphic>
-          </wp:inline>
-        </w:drawing>
-      </w:r>
-    </w:p>
-    <w:p>
-      <w:pPr>
-        <w:numPr>
-          <w:ilvl w:val="1"/>
-          <w:numId w:val="2"/>
-        </w:numPr>
-      </w:pPr>
-      <w:r>
-        <w:t xml:space="preserve">Click the </w:t>
-      </w:r>
-      <w:r>
-        <w:rPr>
-          <w:b/>
-          <w:bCs/>
-        </w:rPr>
-        <w:t>Generate Brochure</w:t>
-      </w:r>
-      <w:r>
-        <w:t xml:space="preserve"> button.</w:t>
-      </w:r>
-    </w:p>
-    <w:p>
-      <w:pPr>
-        <w:numPr>
-          <w:ilvl w:val="1"/>
-          <w:numId w:val="2"/>
-        </w:numPr>
-      </w:pPr>
-      <w:r>
-        <w:t>The application will scrape the course data from the provided URL.</w:t>
-      </w:r>
-    </w:p>
-    <w:p>
-      <w:pPr>
-        <w:numPr>
-          <w:ilvl w:val="1"/>
-          <w:numId w:val="2"/>
-        </w:numPr>
-      </w:pPr>
-      <w:r>
-        <w:lastRenderedPageBreak/>
-        <w:t>It will then authenticate with Google Drive and check if a brochure for the course already exists.</w:t>
-      </w:r>
-    </w:p>
-    <w:p>
-      <w:pPr>
-        <w:numPr>
-          <w:ilvl w:val="1"/>
-          <w:numId w:val="2"/>
-        </w:numPr>
-      </w:pPr>
-      <w:r>
-        <w:t>If no existing brochure is found, the app will copy the template and replace placeholders with the scraped data.</w:t>
-      </w:r>
-    </w:p>
-    <w:p>
-      <w:pPr>
-        <w:numPr>
-          <w:ilvl w:val="0"/>
-          <w:numId w:val="2"/>
-        </w:numPr>
-      </w:pPr>
-      <w:r>
-        <w:rPr>
-          <w:b/>
-          <w:bCs/>
-        </w:rPr>
-        <w:t>Review Scraped Data:</w:t>
-      </w:r>
-    </w:p>
-    <w:p>
-      <w:pPr>
-        <w:numPr>
-          <w:ilvl w:val="1"/>
-          <w:numId w:val="2"/>
-        </w:numPr>
-      </w:pPr>
-      <w:r>
-        <w:t>The scraped course data will be displayed in JSON format on the right side of the screen so that you can review the information.</w:t>
-      </w:r>
-    </w:p>
-    <w:p>
-      <w:pPr>
-        <w:numPr>
-          <w:ilvl w:val="0"/>
-          <w:numId w:val="2"/>
-        </w:numPr>
-      </w:pPr>
-      <w:r>
-        <w:rPr>
-          <w:b/>
-          <w:bCs/>
-        </w:rPr>
-        <w:t>Access the Generated Brochure:</w:t>
-      </w:r>
-    </w:p>
-    <w:p>
-      <w:pPr>
-        <w:numPr>
-          <w:ilvl w:val="1"/>
-          <w:numId w:val="2"/>
-        </w:numPr>
-      </w:pPr>
-      <w:r>
-        <w:t>Once the brochure is successfully generated, a shareable link will be provided.</w:t>
-      </w:r>
-    </w:p>
-    <w:p>
-      <w:pPr>
-        <w:numPr>
-          <w:ilvl w:val="1"/>
-          <w:numId w:val="2"/>
-        </w:numPr>
-      </w:pPr>
-      <w:r>
-        <w:t>Click the "View Brochure" link to open the generated document in Google Docs.</w:t>
-      </w:r>
-    </w:p>
-    <w:p>
-      <w:pPr>
-        <w:rPr>
-          <w:b/>
-          <w:bCs/>
-        </w:rPr>
-      </w:pPr>
-      <w:r>
-        <w:rPr>
-          <w:b/>
-          <w:bCs/>
-        </w:rPr>
-        <w:t>Troubleshooting &amp; Tips</w:t>
-      </w:r>
-    </w:p>
-    <w:p>
-      <w:pPr>
-        <w:numPr>
-          <w:ilvl w:val="0"/>
-          <w:numId w:val="3"/>
-        </w:numPr>
-      </w:pPr>
-      <w:r>
-        <w:rPr>
-          <w:b/>
-          <w:bCs/>
-        </w:rPr>
-        <w:t>Invalid URL:</w:t>
-      </w:r>
-      <w:r>
-        <w:t xml:space="preserve"> Ensure that the URL you provide is valid and belongs to the Tertiary Courses website.</w:t>
-      </w:r>
-    </w:p>
-    <w:p>
-      <w:pPr>
-        <w:numPr>
-          <w:ilvl w:val="0"/>
-          <w:numId w:val="3"/>
-        </w:numPr>
-      </w:pPr>
-      <w:r>
-        <w:rPr>
-          <w:b/>
-          <w:bCs/>
-        </w:rPr>
-        <w:t>Existing Brochure:</w:t>
-      </w:r>
-      <w:r>
-        <w:t xml:space="preserve"> If a brochure for the course already exists, the app will notify you and display a link to the existing document.</w:t>
-      </w:r>
-    </w:p>
-    <w:p>
-      <w:pPr>
-        <w:numPr>
-          <w:ilvl w:val="0"/>
-          <w:numId w:val="3"/>
-        </w:numPr>
-      </w:pPr>
-      <w:r>
-        <w:rPr>
-          <w:b/>
-          <w:bCs/>
-        </w:rPr>
-        <w:t>Authentication Issues:</w:t>
-      </w:r>
-      <w:r>
-        <w:t xml:space="preserve"> Verify that your Google API credentials are set up correctly in your Streamlit secrets.</w:t>
-      </w:r>
-      <w:r>
-        <w:t xml:space="preserve"> (Dr Alfred’s Google API credentials)</w:t>
-      </w:r>
-    </w:p>
-    <w:p>
-      <w:pPr>
-        <w:numPr>
-          <w:ilvl w:val="0"/>
-          <w:numId w:val="3"/>
-        </w:numPr>
-      </w:pPr>
-      <w:r>
-        <w:rPr>
-          <w:b/>
-          <w:bCs/>
-        </w:rPr>
-        <w:t>Performance:</w:t>
-      </w:r>
-      <w:r>
-        <w:t xml:space="preserve"> Web scraping and document generation may take a few seconds. Please be patient while the process completes.</w:t>
-      </w:r>
-    </w:p>
-    <w:p>
-      <w:pPr>
-        <w:numPr>
-          <w:ilvl w:val="0"/>
-          <w:numId w:val="3"/>
-        </w:numPr>
-      </w:pPr>
-      <w:r>
-        <w:rPr>
-          <w:b/>
-          <w:bCs/>
-        </w:rPr>
-        <w:t>Accuracy:</w:t>
-      </w:r>
-      <w:r>
-        <w:t xml:space="preserve"> As mentioned earlier, the generated brochure might not be 100% accurate and could have formatting issues. Always review the final document.</w:t>
-      </w:r>
-    </w:p>
-    <w:p>
-      <w:pPr>
-        <w:rPr>
-          <w:b/>
-          <w:bCs/>
-        </w:rPr>
-      </w:pPr>
-      <w:r>
-        <w:rPr>
-          <w:b/>
-          <w:bCs/>
-        </w:rPr>
-        <w:t>Support</w:t>
-      </w:r>
-    </w:p>
-    <w:p>
-      <w:r>
-        <w:t xml:space="preserve">If you encounter any issues or have questions regarding the Brochure Generator, please contact our support team at </w:t>
-      </w:r>
-      <w:hyperlink r:id="rId7" w:history="1">
-        <w:r>
-          <w:rPr>
-            <w:rStyle w:val="Hyperlink"/>
-          </w:rPr>
-          <w:t>support@example.com</w:t>
-        </w:r>
-      </w:hyperlink>
-      <w:r>
-        <w:t>.</w:t>
-      </w:r>
-    </w:p>
-    <w:p>
-      <w:r>
-        <w:drawing>
-          <wp:inline distT="0" distB="0" distL="0" distR="0" wp14:anchorId="43E25AD4" wp14:editId="2A9FA09C">
-            <wp:extent cx="3200847" cy="1619476"/>
-            <wp:effectExtent l="0" t="0" r="0" b="0"/>
-            <wp:docPr id="1390494733" name="Picture 1" descr="A screen shot of a computer&#10;&#10;AI-generated content may be incorrect."/>
-            <wp:cNvGraphicFramePr>
-              <a:graphicFrameLocks xmlns:a="http://schemas.openxmlformats.org/drawingml/2006/main" noChangeAspect="1"/>
-            </wp:cNvGraphicFramePr>
-            <a:graphic xmlns:a="http://schemas.openxmlformats.org/drawingml/2006/main">
-              <a:graphicData uri="http://schemas.openxmlformats.org/drawingml/2006/picture">
-                <pic:pic xmlns:pic="http://schemas.openxmlformats.org/drawingml/2006/picture">
-                  <pic:nvPicPr>
-                    <pic:cNvPr id="1390494733" name="Picture 1" descr="A screen shot of a computer&#10;&#10;AI-generated content may be incorrect."/>
-                    <pic:cNvPicPr/>
-                  </pic:nvPicPr>
-                  <pic:blipFill>
-                    <a:blip r:embed="rId8"/>
-                    <a:stretch>
-                      <a:fillRect/>
-                    </a:stretch>
-                  </pic:blipFill>
-                  <pic:spPr>
-                    <a:xfrm>
-                      <a:off x="0" y="0"/>
-                      <a:ext cx="3200847" cy="1619476"/>
-                    </a:xfrm>
-                    <a:prstGeom prst="rect">
-                      <a:avLst/>
-                    </a:prstGeom>
-                  </pic:spPr>
-                </pic:pic>
-              </a:graphicData>
-            </a:graphic>
-          </wp:inline>
-        </w:drawing>
-      </w:r>
-    </w:p>
-    <w:p>
-      <w:r>
-        <w:lastRenderedPageBreak/>
-        <w:drawing>
-          <wp:inline distT="0" distB="0" distL="0" distR="0" wp14:anchorId="34E44698" wp14:editId="6AF41C2C">
+          <wp:inline distT="0" distB="0" distL="0" distR="0" wp14:anchorId="427BA501" wp14:editId="2D7FB79D">
             <wp:extent cx="5731510" cy="2132965"/>
             <wp:effectExtent l="0" t="0" r="2540" b="635"/>
             <wp:docPr id="2119668545" name="Picture 1" descr="A screenshot of a computer&#10;&#10;AI-generated content may be incorrect."/>
@@ -669,7 +842,7 @@
                     <pic:cNvPicPr/>
                   </pic:nvPicPr>
                   <pic:blipFill>
-                    <a:blip r:embed="rId9"/>
+                    <a:blip r:embed="rId11"/>
                     <a:stretch>
                       <a:fillRect/>
                     </a:stretch>
@@ -692,15 +865,40 @@
     </w:p>
     <w:p>
       <w:pPr>
-        <w:rPr>
-          <w:rFonts w:hint="eastAsia"/>
-        </w:rPr>
-      </w:pPr>
-      <w:r>
+        <w:numPr>
+          <w:ilvl w:val="0"/>
+          <w:numId w:val="2"/>
+        </w:numPr>
+      </w:pPr>
+      <w:r>
+        <w:rPr>
+          <w:b/>
+          <w:bCs/>
+        </w:rPr>
+        <w:t>Access the Generated Brochure:</w:t>
+      </w:r>
+    </w:p>
+    <w:p>
+      <w:pPr>
+        <w:numPr>
+          <w:ilvl w:val="1"/>
+          <w:numId w:val="2"/>
+        </w:numPr>
+      </w:pPr>
+      <w:r>
+        <w:t>Once the brochure is successfully generated, a shareable link will be provided</w:t>
+      </w:r>
+      <w:r>
+        <w:t>.</w:t>
+      </w:r>
+      <w:r>
+        <w:rPr>
+          <w:noProof/>
+        </w:rPr>
         <w:drawing>
-          <wp:inline distT="0" distB="0" distL="0" distR="0" wp14:anchorId="66DCAD84" wp14:editId="78FBE220">
-            <wp:extent cx="5731510" cy="1135380"/>
-            <wp:effectExtent l="0" t="0" r="2540" b="7620"/>
+          <wp:inline distT="0" distB="0" distL="0" distR="0" wp14:anchorId="201BE05A" wp14:editId="129EA94C">
+            <wp:extent cx="4654148" cy="921961"/>
+            <wp:effectExtent l="0" t="0" r="0" b="0"/>
             <wp:docPr id="1426072967" name="Picture 1" descr="A black and green background with white text&#10;&#10;AI-generated content may be incorrect."/>
             <wp:cNvGraphicFramePr>
               <a:graphicFrameLocks xmlns:a="http://schemas.openxmlformats.org/drawingml/2006/main" noChangeAspect="1"/>
@@ -713,7 +911,13 @@
                     <pic:cNvPicPr/>
                   </pic:nvPicPr>
                   <pic:blipFill>
-                    <a:blip r:embed="rId10"/>
+                    <a:blip r:embed="rId12" cstate="print">
+                      <a:extLst>
+                        <a:ext uri="{28A0092B-C50C-407E-A947-70E740481C1C}">
+                          <a14:useLocalDpi xmlns:a14="http://schemas.microsoft.com/office/drawing/2010/main" val="0"/>
+                        </a:ext>
+                      </a:extLst>
+                    </a:blip>
                     <a:stretch>
                       <a:fillRect/>
                     </a:stretch>
@@ -721,7 +925,7 @@
                   <pic:spPr>
                     <a:xfrm>
                       <a:off x="0" y="0"/>
-                      <a:ext cx="5731510" cy="1135380"/>
+                      <a:ext cx="4654148" cy="921961"/>
                     </a:xfrm>
                     <a:prstGeom prst="rect">
                       <a:avLst/>
@@ -732,6 +936,241 @@
             </a:graphic>
           </wp:inline>
         </w:drawing>
+      </w:r>
+    </w:p>
+    <w:p>
+      <w:pPr>
+        <w:numPr>
+          <w:ilvl w:val="1"/>
+          <w:numId w:val="2"/>
+        </w:numPr>
+        <w:rPr>
+          <w:b/>
+          <w:bCs/>
+        </w:rPr>
+      </w:pPr>
+      <w:r>
+        <w:t>Click the "View Brochure" link to open the generated document in Google Docs.</w:t>
+      </w:r>
+      <w:r>
+        <w:rPr>
+          <w:noProof/>
+        </w:rPr>
+        <w:t xml:space="preserve"> </w:t>
+      </w:r>
+    </w:p>
+    <w:p>
+      <w:pPr>
+        <w:ind w:left="1440"/>
+        <w:rPr>
+          <w:b/>
+          <w:bCs/>
+        </w:rPr>
+      </w:pPr>
+      <w:r>
+        <w:rPr>
+          <w:noProof/>
+        </w:rPr>
+        <w:drawing>
+          <wp:inline distT="0" distB="0" distL="0" distR="0" wp14:anchorId="4CA91F1E" wp14:editId="0F1BA7A8">
+            <wp:extent cx="2597785" cy="3342640"/>
+            <wp:effectExtent l="19050" t="19050" r="12065" b="10160"/>
+            <wp:docPr id="1072380135" name="Picture 3" descr="A document with text on it&#10;&#10;AI-generated content may be incorrect."/>
+            <wp:cNvGraphicFramePr>
+              <a:graphicFrameLocks xmlns:a="http://schemas.openxmlformats.org/drawingml/2006/main" noChangeAspect="1"/>
+            </wp:cNvGraphicFramePr>
+            <a:graphic xmlns:a="http://schemas.openxmlformats.org/drawingml/2006/main">
+              <a:graphicData uri="http://schemas.openxmlformats.org/drawingml/2006/picture">
+                <pic:pic xmlns:pic="http://schemas.openxmlformats.org/drawingml/2006/picture">
+                  <pic:nvPicPr>
+                    <pic:cNvPr id="1072380135" name="Picture 3" descr="A document with text on it&#10;&#10;AI-generated content may be incorrect."/>
+                    <pic:cNvPicPr>
+                      <a:picLocks noChangeAspect="1" noChangeArrowheads="1"/>
+                    </pic:cNvPicPr>
+                  </pic:nvPicPr>
+                  <pic:blipFill>
+                    <a:blip r:embed="rId13" cstate="print">
+                      <a:extLst>
+                        <a:ext uri="{28A0092B-C50C-407E-A947-70E740481C1C}">
+                          <a14:useLocalDpi xmlns:a14="http://schemas.microsoft.com/office/drawing/2010/main" val="0"/>
+                        </a:ext>
+                      </a:extLst>
+                    </a:blip>
+                    <a:srcRect/>
+                    <a:stretch>
+                      <a:fillRect/>
+                    </a:stretch>
+                  </pic:blipFill>
+                  <pic:spPr bwMode="auto">
+                    <a:xfrm>
+                      <a:off x="0" y="0"/>
+                      <a:ext cx="2597785" cy="3342640"/>
+                    </a:xfrm>
+                    <a:prstGeom prst="rect">
+                      <a:avLst/>
+                    </a:prstGeom>
+                    <a:noFill/>
+                    <a:ln w="12700">
+                      <a:solidFill>
+                        <a:schemeClr val="tx1"/>
+                      </a:solidFill>
+                    </a:ln>
+                  </pic:spPr>
+                </pic:pic>
+              </a:graphicData>
+            </a:graphic>
+          </wp:inline>
+        </w:drawing>
+      </w:r>
+    </w:p>
+    <w:p>
+      <w:pPr>
+        <w:rPr>
+          <w:b/>
+          <w:bCs/>
+        </w:rPr>
+      </w:pPr>
+      <w:r>
+        <w:rPr>
+          <w:b/>
+          <w:bCs/>
+        </w:rPr>
+        <w:br w:type="page"/>
+      </w:r>
+    </w:p>
+    <w:p>
+      <w:pPr>
+        <w:rPr>
+          <w:b/>
+          <w:bCs/>
+        </w:rPr>
+      </w:pPr>
+      <w:r>
+        <w:rPr>
+          <w:b/>
+          <w:bCs/>
+        </w:rPr>
+        <w:lastRenderedPageBreak/>
+        <w:t>Troubleshooting &amp; Tips</w:t>
+      </w:r>
+    </w:p>
+    <w:p>
+      <w:pPr>
+        <w:numPr>
+          <w:ilvl w:val="0"/>
+          <w:numId w:val="3"/>
+        </w:numPr>
+      </w:pPr>
+      <w:r>
+        <w:rPr>
+          <w:b/>
+          <w:bCs/>
+        </w:rPr>
+        <w:t>Invalid URL:</w:t>
+      </w:r>
+      <w:r>
+        <w:t xml:space="preserve"> Ensure that the URL you provide is valid and belongs to the Tertiary Courses website.</w:t>
+      </w:r>
+    </w:p>
+    <w:p>
+      <w:pPr>
+        <w:numPr>
+          <w:ilvl w:val="0"/>
+          <w:numId w:val="3"/>
+        </w:numPr>
+      </w:pPr>
+      <w:r>
+        <w:rPr>
+          <w:b/>
+          <w:bCs/>
+        </w:rPr>
+        <w:t>Existing Brochure:</w:t>
+      </w:r>
+      <w:r>
+        <w:t xml:space="preserve"> If a brochure for the course already exists, the app will notify you and display a link to the existing document.</w:t>
+      </w:r>
+    </w:p>
+    <w:p>
+      <w:pPr>
+        <w:numPr>
+          <w:ilvl w:val="0"/>
+          <w:numId w:val="3"/>
+        </w:numPr>
+      </w:pPr>
+      <w:r>
+        <w:rPr>
+          <w:b/>
+          <w:bCs/>
+        </w:rPr>
+        <w:t>Authentication Issues:</w:t>
+      </w:r>
+      <w:r>
+        <w:t xml:space="preserve"> Verify that your Google API credentials are set up correctly in your Streamlit secrets.</w:t>
+      </w:r>
+      <w:r>
+        <w:t xml:space="preserve"> (Dr Alfred’s Google API credentials)</w:t>
+      </w:r>
+    </w:p>
+    <w:p>
+      <w:pPr>
+        <w:numPr>
+          <w:ilvl w:val="0"/>
+          <w:numId w:val="3"/>
+        </w:numPr>
+      </w:pPr>
+      <w:r>
+        <w:rPr>
+          <w:b/>
+          <w:bCs/>
+        </w:rPr>
+        <w:t>Performance:</w:t>
+      </w:r>
+      <w:r>
+        <w:t xml:space="preserve"> Web scraping and document generation may take a few seconds. Please be patient while the process completes.</w:t>
+      </w:r>
+    </w:p>
+    <w:p>
+      <w:pPr>
+        <w:numPr>
+          <w:ilvl w:val="0"/>
+          <w:numId w:val="3"/>
+        </w:numPr>
+      </w:pPr>
+      <w:r>
+        <w:rPr>
+          <w:b/>
+          <w:bCs/>
+        </w:rPr>
+        <w:t>Accuracy:</w:t>
+      </w:r>
+      <w:r>
+        <w:t xml:space="preserve"> As mentioned earlier, the generated brochure might not be 100% accurate and could have formatting issues. Always review the final document.</w:t>
+      </w:r>
+    </w:p>
+    <w:p>
+      <w:pPr>
+        <w:rPr>
+          <w:b/>
+          <w:bCs/>
+        </w:rPr>
+      </w:pPr>
+      <w:r>
+        <w:rPr>
+          <w:b/>
+          <w:bCs/>
+        </w:rPr>
+        <w:t>Support</w:t>
+      </w:r>
+    </w:p>
+    <w:p>
+      <w:r>
+        <w:t>If you encounter any issues or have questions regarding the Brochure Generator, please contact</w:t>
+      </w:r>
+      <w:r>
+        <w:t xml:space="preserve"> ________</w:t>
+      </w:r>
+      <w:r>
+        <w:t>.</w:t>
       </w:r>
     </w:p>
     <w:sectPr>
@@ -915,7 +1354,7 @@
         <w:sz w:val="20"/>
       </w:rPr>
     </w:lvl>
-    <w:lvl w:ilvl="1" w:tentative="1">
+    <w:lvl w:ilvl="1">
       <w:start w:val="1"/>
       <w:numFmt w:val="bullet"/>
       <w:lvlText w:val="o"/>

</xml_diff>